<commit_message>
Sprint 4: Task 6 : updated Documentation  Scrum_jMARS_Documentation.docx
</commit_message>
<xml_diff>
--- a/doc/Scrum_jMARS_Documentation.docx
+++ b/doc/Scrum_jMARS_Documentation.docx
@@ -147,7 +147,7 @@
       <w:pPr>
         <w:pStyle w:val="berschrift1"/>
       </w:pPr>
-      <w:bookmarkStart w:id="3" w:name="_Toc44159908"/>
+      <w:bookmarkStart w:id="3" w:name="_Toc44163758"/>
       <w:r>
         <w:t>D</w:t>
       </w:r>
@@ -772,7 +772,7 @@
             </w:rPr>
             <w:fldChar w:fldCharType="separate"/>
           </w:r>
-          <w:hyperlink w:anchor="_Toc44159908" w:history="1">
+          <w:hyperlink w:anchor="_Toc44163758" w:history="1">
             <w:r>
               <w:rPr>
                 <w:rStyle w:val="Hyperlink"/>
@@ -799,7 +799,7 @@
                 <w:noProof/>
                 <w:webHidden/>
               </w:rPr>
-              <w:instrText xml:space="preserve"> PAGEREF _Toc44159908 \h </w:instrText>
+              <w:instrText xml:space="preserve"> PAGEREF _Toc44163758 \h </w:instrText>
             </w:r>
             <w:r>
               <w:rPr>
@@ -845,7 +845,7 @@
               <w:lang w:eastAsia="de-DE"/>
             </w:rPr>
           </w:pPr>
-          <w:hyperlink w:anchor="_Toc44159909" w:history="1">
+          <w:hyperlink w:anchor="_Toc44163759" w:history="1">
             <w:r>
               <w:rPr>
                 <w:rStyle w:val="Hyperlink"/>
@@ -889,7 +889,7 @@
                 <w:noProof/>
                 <w:webHidden/>
               </w:rPr>
-              <w:instrText xml:space="preserve"> PAGEREF _Toc44159909 \h </w:instrText>
+              <w:instrText xml:space="preserve"> PAGEREF _Toc44163759 \h </w:instrText>
             </w:r>
             <w:r>
               <w:rPr>
@@ -935,7 +935,7 @@
               <w:lang w:eastAsia="de-DE"/>
             </w:rPr>
           </w:pPr>
-          <w:hyperlink w:anchor="_Toc44159910" w:history="1">
+          <w:hyperlink w:anchor="_Toc44163760" w:history="1">
             <w:r>
               <w:rPr>
                 <w:rStyle w:val="Hyperlink"/>
@@ -979,7 +979,7 @@
                 <w:noProof/>
                 <w:webHidden/>
               </w:rPr>
-              <w:instrText xml:space="preserve"> PAGEREF _Toc44159910 \h </w:instrText>
+              <w:instrText xml:space="preserve"> PAGEREF _Toc44163760 \h </w:instrText>
             </w:r>
             <w:r>
               <w:rPr>
@@ -1025,7 +1025,7 @@
               <w:lang w:eastAsia="de-DE"/>
             </w:rPr>
           </w:pPr>
-          <w:hyperlink w:anchor="_Toc44159911" w:history="1">
+          <w:hyperlink w:anchor="_Toc44163761" w:history="1">
             <w:r>
               <w:rPr>
                 <w:rStyle w:val="Hyperlink"/>
@@ -1069,7 +1069,7 @@
                 <w:noProof/>
                 <w:webHidden/>
               </w:rPr>
-              <w:instrText xml:space="preserve"> PAGEREF _Toc44159911 \h </w:instrText>
+              <w:instrText xml:space="preserve"> PAGEREF _Toc44163761 \h </w:instrText>
             </w:r>
             <w:r>
               <w:rPr>
@@ -1115,7 +1115,7 @@
               <w:lang w:eastAsia="de-DE"/>
             </w:rPr>
           </w:pPr>
-          <w:hyperlink w:anchor="_Toc44159912" w:history="1">
+          <w:hyperlink w:anchor="_Toc44163762" w:history="1">
             <w:r>
               <w:rPr>
                 <w:rStyle w:val="Hyperlink"/>
@@ -1159,7 +1159,7 @@
                 <w:noProof/>
                 <w:webHidden/>
               </w:rPr>
-              <w:instrText xml:space="preserve"> PAGEREF _Toc44159912 \h </w:instrText>
+              <w:instrText xml:space="preserve"> PAGEREF _Toc44163762 \h </w:instrText>
             </w:r>
             <w:r>
               <w:rPr>
@@ -1205,7 +1205,7 @@
               <w:lang w:eastAsia="de-DE"/>
             </w:rPr>
           </w:pPr>
-          <w:hyperlink w:anchor="_Toc44159913" w:history="1">
+          <w:hyperlink w:anchor="_Toc44163763" w:history="1">
             <w:r>
               <w:rPr>
                 <w:rStyle w:val="Hyperlink"/>
@@ -1249,7 +1249,7 @@
                 <w:noProof/>
                 <w:webHidden/>
               </w:rPr>
-              <w:instrText xml:space="preserve"> PAGEREF _Toc44159913 \h </w:instrText>
+              <w:instrText xml:space="preserve"> PAGEREF _Toc44163763 \h </w:instrText>
             </w:r>
             <w:r>
               <w:rPr>
@@ -1295,7 +1295,7 @@
               <w:lang w:eastAsia="de-DE"/>
             </w:rPr>
           </w:pPr>
-          <w:hyperlink w:anchor="_Toc44159914" w:history="1">
+          <w:hyperlink w:anchor="_Toc44163764" w:history="1">
             <w:r>
               <w:rPr>
                 <w:rStyle w:val="Hyperlink"/>
@@ -1339,7 +1339,7 @@
                 <w:noProof/>
                 <w:webHidden/>
               </w:rPr>
-              <w:instrText xml:space="preserve"> PAGEREF _Toc44159914 \h </w:instrText>
+              <w:instrText xml:space="preserve"> PAGEREF _Toc44163764 \h </w:instrText>
             </w:r>
             <w:r>
               <w:rPr>
@@ -1384,7 +1384,7 @@
               <w:lang w:eastAsia="de-DE"/>
             </w:rPr>
           </w:pPr>
-          <w:hyperlink w:anchor="_Toc44159917" w:history="1">
+          <w:hyperlink w:anchor="_Toc44163767" w:history="1">
             <w:r>
               <w:rPr>
                 <w:rStyle w:val="Hyperlink"/>
@@ -1411,7 +1411,7 @@
                 <w:noProof/>
                 <w:webHidden/>
               </w:rPr>
-              <w:instrText xml:space="preserve"> PAGEREF _Toc44159917 \h </w:instrText>
+              <w:instrText xml:space="preserve"> PAGEREF _Toc44163767 \h </w:instrText>
             </w:r>
             <w:r>
               <w:rPr>
@@ -1456,7 +1456,7 @@
               <w:lang w:eastAsia="de-DE"/>
             </w:rPr>
           </w:pPr>
-          <w:hyperlink w:anchor="_Toc44159918" w:history="1">
+          <w:hyperlink w:anchor="_Toc44163768" w:history="1">
             <w:r>
               <w:rPr>
                 <w:rStyle w:val="Hyperlink"/>
@@ -1484,7 +1484,7 @@
                 <w:noProof/>
                 <w:webHidden/>
               </w:rPr>
-              <w:instrText xml:space="preserve"> PAGEREF _Toc44159918 \h </w:instrText>
+              <w:instrText xml:space="preserve"> PAGEREF _Toc44163768 \h </w:instrText>
             </w:r>
             <w:r>
               <w:rPr>
@@ -1529,7 +1529,7 @@
               <w:lang w:eastAsia="de-DE"/>
             </w:rPr>
           </w:pPr>
-          <w:hyperlink w:anchor="_Toc44159919" w:history="1">
+          <w:hyperlink w:anchor="_Toc44163769" w:history="1">
             <w:r>
               <w:rPr>
                 <w:rStyle w:val="Hyperlink"/>
@@ -1556,7 +1556,7 @@
                 <w:noProof/>
                 <w:webHidden/>
               </w:rPr>
-              <w:instrText xml:space="preserve"> PAGEREF _Toc44159919 \h </w:instrText>
+              <w:instrText xml:space="preserve"> PAGEREF _Toc44163769 \h </w:instrText>
             </w:r>
             <w:r>
               <w:rPr>
@@ -1601,7 +1601,7 @@
               <w:lang w:eastAsia="de-DE"/>
             </w:rPr>
           </w:pPr>
-          <w:hyperlink w:anchor="_Toc44159920" w:history="1">
+          <w:hyperlink w:anchor="_Toc44163770" w:history="1">
             <w:r>
               <w:rPr>
                 <w:rStyle w:val="Hyperlink"/>
@@ -1629,7 +1629,7 @@
                 <w:noProof/>
                 <w:webHidden/>
               </w:rPr>
-              <w:instrText xml:space="preserve"> PAGEREF _Toc44159920 \h </w:instrText>
+              <w:instrText xml:space="preserve"> PAGEREF _Toc44163770 \h </w:instrText>
             </w:r>
             <w:r>
               <w:rPr>
@@ -1674,7 +1674,7 @@
               <w:lang w:eastAsia="de-DE"/>
             </w:rPr>
           </w:pPr>
-          <w:hyperlink w:anchor="_Toc44159921" w:history="1">
+          <w:hyperlink w:anchor="_Toc44163771" w:history="1">
             <w:r>
               <w:rPr>
                 <w:rStyle w:val="Hyperlink"/>
@@ -1702,7 +1702,7 @@
                 <w:noProof/>
                 <w:webHidden/>
               </w:rPr>
-              <w:instrText xml:space="preserve"> PAGEREF _Toc44159921 \h </w:instrText>
+              <w:instrText xml:space="preserve"> PAGEREF _Toc44163771 \h </w:instrText>
             </w:r>
             <w:r>
               <w:rPr>
@@ -1747,7 +1747,7 @@
               <w:lang w:eastAsia="de-DE"/>
             </w:rPr>
           </w:pPr>
-          <w:hyperlink w:anchor="_Toc44159922" w:history="1">
+          <w:hyperlink w:anchor="_Toc44163772" w:history="1">
             <w:r>
               <w:rPr>
                 <w:rStyle w:val="Hyperlink"/>
@@ -1775,7 +1775,7 @@
                 <w:noProof/>
                 <w:webHidden/>
               </w:rPr>
-              <w:instrText xml:space="preserve"> PAGEREF _Toc44159922 \h </w:instrText>
+              <w:instrText xml:space="preserve"> PAGEREF _Toc44163772 \h </w:instrText>
             </w:r>
             <w:r>
               <w:rPr>
@@ -1796,6 +1796,370 @@
                 <w:webHidden/>
               </w:rPr>
               <w:t>6</w:t>
+            </w:r>
+            <w:r>
+              <w:rPr>
+                <w:noProof/>
+                <w:webHidden/>
+              </w:rPr>
+              <w:fldChar w:fldCharType="end"/>
+            </w:r>
+          </w:hyperlink>
+        </w:p>
+        <w:p>
+          <w:pPr>
+            <w:pStyle w:val="Verzeichnis3"/>
+            <w:tabs>
+              <w:tab w:val="right" w:leader="dot" w:pos="9062"/>
+            </w:tabs>
+            <w:rPr>
+              <w:rFonts w:eastAsiaTheme="minorEastAsia"/>
+              <w:noProof/>
+              <w:sz w:val="24"/>
+              <w:szCs w:val="24"/>
+              <w:lang w:eastAsia="de-DE"/>
+            </w:rPr>
+          </w:pPr>
+          <w:hyperlink w:anchor="_Toc44163773" w:history="1">
+            <w:r>
+              <w:rPr>
+                <w:rStyle w:val="Hyperlink"/>
+                <w:noProof/>
+                <w:lang w:val="en-US"/>
+              </w:rPr>
+              <w:t>User-Story 4: Seperation of Concerns 3</w:t>
+            </w:r>
+            <w:r>
+              <w:rPr>
+                <w:noProof/>
+                <w:webHidden/>
+              </w:rPr>
+              <w:tab/>
+            </w:r>
+            <w:r>
+              <w:rPr>
+                <w:noProof/>
+                <w:webHidden/>
+              </w:rPr>
+              <w:fldChar w:fldCharType="begin"/>
+            </w:r>
+            <w:r>
+              <w:rPr>
+                <w:noProof/>
+                <w:webHidden/>
+              </w:rPr>
+              <w:instrText xml:space="preserve"> PAGEREF _Toc44163773 \h </w:instrText>
+            </w:r>
+            <w:r>
+              <w:rPr>
+                <w:noProof/>
+                <w:webHidden/>
+              </w:rPr>
+            </w:r>
+            <w:r>
+              <w:rPr>
+                <w:noProof/>
+                <w:webHidden/>
+              </w:rPr>
+              <w:fldChar w:fldCharType="separate"/>
+            </w:r>
+            <w:r>
+              <w:rPr>
+                <w:noProof/>
+                <w:webHidden/>
+              </w:rPr>
+              <w:t>6</w:t>
+            </w:r>
+            <w:r>
+              <w:rPr>
+                <w:noProof/>
+                <w:webHidden/>
+              </w:rPr>
+              <w:fldChar w:fldCharType="end"/>
+            </w:r>
+          </w:hyperlink>
+        </w:p>
+        <w:p>
+          <w:pPr>
+            <w:pStyle w:val="Verzeichnis3"/>
+            <w:tabs>
+              <w:tab w:val="right" w:leader="dot" w:pos="9062"/>
+            </w:tabs>
+            <w:rPr>
+              <w:rFonts w:eastAsiaTheme="minorEastAsia"/>
+              <w:noProof/>
+              <w:sz w:val="24"/>
+              <w:szCs w:val="24"/>
+              <w:lang w:eastAsia="de-DE"/>
+            </w:rPr>
+          </w:pPr>
+          <w:hyperlink w:anchor="_Toc44163774" w:history="1">
+            <w:r>
+              <w:rPr>
+                <w:rStyle w:val="Hyperlink"/>
+                <w:noProof/>
+                <w:lang w:val="en-US"/>
+              </w:rPr>
+              <w:t>User-Story 2: Seperation of Concerns 3</w:t>
+            </w:r>
+            <w:r>
+              <w:rPr>
+                <w:noProof/>
+                <w:webHidden/>
+              </w:rPr>
+              <w:tab/>
+            </w:r>
+            <w:r>
+              <w:rPr>
+                <w:noProof/>
+                <w:webHidden/>
+              </w:rPr>
+              <w:fldChar w:fldCharType="begin"/>
+            </w:r>
+            <w:r>
+              <w:rPr>
+                <w:noProof/>
+                <w:webHidden/>
+              </w:rPr>
+              <w:instrText xml:space="preserve"> PAGEREF _Toc44163774 \h </w:instrText>
+            </w:r>
+            <w:r>
+              <w:rPr>
+                <w:noProof/>
+                <w:webHidden/>
+              </w:rPr>
+            </w:r>
+            <w:r>
+              <w:rPr>
+                <w:noProof/>
+                <w:webHidden/>
+              </w:rPr>
+              <w:fldChar w:fldCharType="separate"/>
+            </w:r>
+            <w:r>
+              <w:rPr>
+                <w:noProof/>
+                <w:webHidden/>
+              </w:rPr>
+              <w:t>6</w:t>
+            </w:r>
+            <w:r>
+              <w:rPr>
+                <w:noProof/>
+                <w:webHidden/>
+              </w:rPr>
+              <w:fldChar w:fldCharType="end"/>
+            </w:r>
+          </w:hyperlink>
+        </w:p>
+        <w:p>
+          <w:pPr>
+            <w:pStyle w:val="Verzeichnis1"/>
+            <w:tabs>
+              <w:tab w:val="right" w:leader="dot" w:pos="9062"/>
+            </w:tabs>
+            <w:rPr>
+              <w:rFonts w:eastAsiaTheme="minorEastAsia"/>
+              <w:noProof/>
+              <w:sz w:val="24"/>
+              <w:szCs w:val="24"/>
+              <w:lang w:eastAsia="de-DE"/>
+            </w:rPr>
+          </w:pPr>
+          <w:hyperlink w:anchor="_Toc44163775" w:history="1">
+            <w:r>
+              <w:rPr>
+                <w:rStyle w:val="Hyperlink"/>
+                <w:noProof/>
+              </w:rPr>
+              <w:t>Epic 3: Dokumentation entsprechend der Refactorings anpassen</w:t>
+            </w:r>
+            <w:r>
+              <w:rPr>
+                <w:noProof/>
+                <w:webHidden/>
+              </w:rPr>
+              <w:tab/>
+            </w:r>
+            <w:r>
+              <w:rPr>
+                <w:noProof/>
+                <w:webHidden/>
+              </w:rPr>
+              <w:fldChar w:fldCharType="begin"/>
+            </w:r>
+            <w:r>
+              <w:rPr>
+                <w:noProof/>
+                <w:webHidden/>
+              </w:rPr>
+              <w:instrText xml:space="preserve"> PAGEREF _Toc44163775 \h </w:instrText>
+            </w:r>
+            <w:r>
+              <w:rPr>
+                <w:noProof/>
+                <w:webHidden/>
+              </w:rPr>
+            </w:r>
+            <w:r>
+              <w:rPr>
+                <w:noProof/>
+                <w:webHidden/>
+              </w:rPr>
+              <w:fldChar w:fldCharType="separate"/>
+            </w:r>
+            <w:r>
+              <w:rPr>
+                <w:noProof/>
+                <w:webHidden/>
+              </w:rPr>
+              <w:t>7</w:t>
+            </w:r>
+            <w:r>
+              <w:rPr>
+                <w:noProof/>
+                <w:webHidden/>
+              </w:rPr>
+              <w:fldChar w:fldCharType="end"/>
+            </w:r>
+          </w:hyperlink>
+        </w:p>
+        <w:p>
+          <w:pPr>
+            <w:pStyle w:val="Verzeichnis3"/>
+            <w:tabs>
+              <w:tab w:val="right" w:leader="dot" w:pos="9062"/>
+            </w:tabs>
+            <w:rPr>
+              <w:rFonts w:eastAsiaTheme="minorEastAsia"/>
+              <w:noProof/>
+              <w:sz w:val="24"/>
+              <w:szCs w:val="24"/>
+              <w:lang w:eastAsia="de-DE"/>
+            </w:rPr>
+          </w:pPr>
+          <w:hyperlink w:anchor="_Toc44163776" w:history="1">
+            <w:r>
+              <w:rPr>
+                <w:rStyle w:val="Hyperlink"/>
+                <w:noProof/>
+                <w:lang w:val="en-US"/>
+              </w:rPr>
+              <w:t>User-Story 1: Documentation of Refactoring</w:t>
+            </w:r>
+            <w:r>
+              <w:rPr>
+                <w:noProof/>
+                <w:webHidden/>
+              </w:rPr>
+              <w:tab/>
+            </w:r>
+            <w:r>
+              <w:rPr>
+                <w:noProof/>
+                <w:webHidden/>
+              </w:rPr>
+              <w:fldChar w:fldCharType="begin"/>
+            </w:r>
+            <w:r>
+              <w:rPr>
+                <w:noProof/>
+                <w:webHidden/>
+              </w:rPr>
+              <w:instrText xml:space="preserve"> PAGEREF _Toc44163776 \h </w:instrText>
+            </w:r>
+            <w:r>
+              <w:rPr>
+                <w:noProof/>
+                <w:webHidden/>
+              </w:rPr>
+            </w:r>
+            <w:r>
+              <w:rPr>
+                <w:noProof/>
+                <w:webHidden/>
+              </w:rPr>
+              <w:fldChar w:fldCharType="separate"/>
+            </w:r>
+            <w:r>
+              <w:rPr>
+                <w:noProof/>
+                <w:webHidden/>
+              </w:rPr>
+              <w:t>7</w:t>
+            </w:r>
+            <w:r>
+              <w:rPr>
+                <w:noProof/>
+                <w:webHidden/>
+              </w:rPr>
+              <w:fldChar w:fldCharType="end"/>
+            </w:r>
+          </w:hyperlink>
+        </w:p>
+        <w:p>
+          <w:pPr>
+            <w:pStyle w:val="Verzeichnis3"/>
+            <w:tabs>
+              <w:tab w:val="right" w:leader="dot" w:pos="9062"/>
+            </w:tabs>
+            <w:rPr>
+              <w:rFonts w:eastAsiaTheme="minorEastAsia"/>
+              <w:noProof/>
+              <w:sz w:val="24"/>
+              <w:szCs w:val="24"/>
+              <w:lang w:eastAsia="de-DE"/>
+            </w:rPr>
+          </w:pPr>
+          <w:hyperlink w:anchor="_Toc44163777" w:history="1">
+            <w:r>
+              <w:rPr>
+                <w:rStyle w:val="Hyperlink"/>
+                <w:noProof/>
+                <w:lang w:val="en-US"/>
+              </w:rPr>
+              <w:t>User-Story 2: Handbook for the User</w:t>
+            </w:r>
+            <w:r>
+              <w:rPr>
+                <w:noProof/>
+                <w:webHidden/>
+              </w:rPr>
+              <w:tab/>
+            </w:r>
+            <w:r>
+              <w:rPr>
+                <w:noProof/>
+                <w:webHidden/>
+              </w:rPr>
+              <w:fldChar w:fldCharType="begin"/>
+            </w:r>
+            <w:r>
+              <w:rPr>
+                <w:noProof/>
+                <w:webHidden/>
+              </w:rPr>
+              <w:instrText xml:space="preserve"> PAGEREF _Toc44163777 \h </w:instrText>
+            </w:r>
+            <w:r>
+              <w:rPr>
+                <w:noProof/>
+                <w:webHidden/>
+              </w:rPr>
+            </w:r>
+            <w:r>
+              <w:rPr>
+                <w:noProof/>
+                <w:webHidden/>
+              </w:rPr>
+              <w:fldChar w:fldCharType="separate"/>
+            </w:r>
+            <w:r>
+              <w:rPr>
+                <w:noProof/>
+                <w:webHidden/>
+              </w:rPr>
+              <w:t>7</w:t>
             </w:r>
             <w:r>
               <w:rPr>
@@ -1830,7 +2194,7 @@
           <w:numId w:val="1"/>
         </w:numPr>
       </w:pPr>
-      <w:bookmarkStart w:id="4" w:name="_Toc44159909"/>
+      <w:bookmarkStart w:id="4" w:name="_Toc44163759"/>
       <w:r>
         <w:lastRenderedPageBreak/>
         <w:t>Einleitung</w:t>
@@ -1862,7 +2226,7 @@
         </w:numPr>
         <w:ind w:left="567" w:hanging="573"/>
       </w:pPr>
-      <w:bookmarkStart w:id="5" w:name="_Toc44159910"/>
+      <w:bookmarkStart w:id="5" w:name="_Toc44163760"/>
       <w:r>
         <w:t>Allgemeines</w:t>
       </w:r>
@@ -1890,7 +2254,7 @@
         </w:numPr>
         <w:ind w:left="709" w:hanging="709"/>
       </w:pPr>
-      <w:bookmarkStart w:id="6" w:name="_Toc44159911"/>
+      <w:bookmarkStart w:id="6" w:name="_Toc44163761"/>
       <w:r>
         <w:t>Ziel und Zweck dieses Dokumentes</w:t>
       </w:r>
@@ -1942,7 +2306,7 @@
         </w:numPr>
         <w:ind w:left="709" w:hanging="709"/>
       </w:pPr>
-      <w:bookmarkStart w:id="7" w:name="_Toc44159912"/>
+      <w:bookmarkStart w:id="7" w:name="_Toc44163762"/>
       <w:r>
         <w:t>Projektbezug</w:t>
       </w:r>
@@ -1978,7 +2342,7 @@
         </w:numPr>
         <w:ind w:left="709" w:hanging="709"/>
       </w:pPr>
-      <w:bookmarkStart w:id="8" w:name="_Toc44159913"/>
+      <w:bookmarkStart w:id="8" w:name="_Toc44163763"/>
       <w:r>
         <w:t>Anmerkung zu Prozess- und Projekt</w:t>
       </w:r>
@@ -2081,7 +2445,7 @@
           <w:numId w:val="1"/>
         </w:numPr>
       </w:pPr>
-      <w:bookmarkStart w:id="9" w:name="_Toc44159914"/>
+      <w:bookmarkStart w:id="9" w:name="_Toc44163764"/>
       <w:r>
         <w:t xml:space="preserve">Projektanforderungen in </w:t>
       </w:r>
@@ -2290,11 +2654,13 @@
       <w:bookmarkStart w:id="12" w:name="_Toc43482355"/>
       <w:bookmarkStart w:id="13" w:name="_Toc44080625"/>
       <w:bookmarkStart w:id="14" w:name="_Toc44159915"/>
+      <w:bookmarkStart w:id="15" w:name="_Toc44163765"/>
       <w:bookmarkEnd w:id="10"/>
       <w:bookmarkEnd w:id="11"/>
       <w:bookmarkEnd w:id="12"/>
       <w:bookmarkEnd w:id="13"/>
       <w:bookmarkEnd w:id="14"/>
+      <w:bookmarkEnd w:id="15"/>
     </w:p>
     <w:p>
       <w:pPr>
@@ -2316,40 +2682,42 @@
           <w:szCs w:val="26"/>
         </w:rPr>
       </w:pPr>
-      <w:bookmarkStart w:id="15" w:name="_Toc43482278"/>
-      <w:bookmarkStart w:id="16" w:name="_Toc43482323"/>
-      <w:bookmarkStart w:id="17" w:name="_Toc43482356"/>
-      <w:bookmarkStart w:id="18" w:name="_Toc44080626"/>
-      <w:bookmarkStart w:id="19" w:name="_Toc44159916"/>
-      <w:bookmarkEnd w:id="15"/>
+      <w:bookmarkStart w:id="16" w:name="_Toc43482278"/>
+      <w:bookmarkStart w:id="17" w:name="_Toc43482323"/>
+      <w:bookmarkStart w:id="18" w:name="_Toc43482356"/>
+      <w:bookmarkStart w:id="19" w:name="_Toc44080626"/>
+      <w:bookmarkStart w:id="20" w:name="_Toc44159916"/>
+      <w:bookmarkStart w:id="21" w:name="_Toc44163766"/>
       <w:bookmarkEnd w:id="16"/>
       <w:bookmarkEnd w:id="17"/>
       <w:bookmarkEnd w:id="18"/>
       <w:bookmarkEnd w:id="19"/>
-    </w:p>
-    <w:p>
-      <w:pPr>
-        <w:pStyle w:val="berschrift1"/>
-      </w:pPr>
-      <w:bookmarkStart w:id="20" w:name="_Toc43487187"/>
-      <w:bookmarkStart w:id="21" w:name="_Toc44159917"/>
-      <w:proofErr w:type="spellStart"/>
-      <w:r>
-        <w:t>Epic</w:t>
-      </w:r>
-      <w:proofErr w:type="spellEnd"/>
-      <w:r>
-        <w:t xml:space="preserve"> 1:</w:t>
-      </w:r>
-      <w:r>
-        <w:t xml:space="preserve"> </w:t>
-      </w:r>
-      <w:r>
-        <w:t>Projektplanung mit Meilensteinen und Definition von Artefakten</w:t>
-      </w:r>
       <w:bookmarkEnd w:id="20"/>
       <w:bookmarkEnd w:id="21"/>
     </w:p>
+    <w:p>
+      <w:pPr>
+        <w:pStyle w:val="berschrift1"/>
+      </w:pPr>
+      <w:bookmarkStart w:id="22" w:name="_Toc43487187"/>
+      <w:bookmarkStart w:id="23" w:name="_Toc44163767"/>
+      <w:proofErr w:type="spellStart"/>
+      <w:r>
+        <w:t>Epic</w:t>
+      </w:r>
+      <w:proofErr w:type="spellEnd"/>
+      <w:r>
+        <w:t xml:space="preserve"> 1:</w:t>
+      </w:r>
+      <w:r>
+        <w:t xml:space="preserve"> </w:t>
+      </w:r>
+      <w:r>
+        <w:t>Projektplanung mit Meilensteinen und Definition von Artefakten</w:t>
+      </w:r>
+      <w:bookmarkEnd w:id="22"/>
+      <w:bookmarkEnd w:id="23"/>
+    </w:p>
     <w:p/>
     <w:p>
       <w:proofErr w:type="spellStart"/>
@@ -2653,7 +3021,7 @@
           <w:lang w:val="en-US"/>
         </w:rPr>
       </w:pPr>
-      <w:bookmarkStart w:id="22" w:name="_Toc44159918"/>
+      <w:bookmarkStart w:id="24" w:name="_Toc44163768"/>
       <w:r>
         <w:rPr>
           <w:lang w:val="en-US"/>
@@ -2667,7 +3035,7 @@
         </w:rPr>
         <w:t xml:space="preserve"> Analyzation of current state</w:t>
       </w:r>
-      <w:bookmarkEnd w:id="22"/>
+      <w:bookmarkEnd w:id="24"/>
     </w:p>
     <w:p>
       <w:r>
@@ -2799,8 +3167,8 @@
       <w:pPr>
         <w:pStyle w:val="berschrift1"/>
       </w:pPr>
-      <w:bookmarkStart w:id="23" w:name="_Toc43487189"/>
-      <w:bookmarkStart w:id="24" w:name="_Toc44159919"/>
+      <w:bookmarkStart w:id="25" w:name="_Toc43487189"/>
+      <w:bookmarkStart w:id="26" w:name="_Toc44163769"/>
       <w:proofErr w:type="spellStart"/>
       <w:r>
         <w:t>Epic</w:t>
@@ -2820,11 +3188,11 @@
       <w:r>
         <w:t xml:space="preserve"> entsprechend eigener </w:t>
       </w:r>
-      <w:bookmarkEnd w:id="23"/>
+      <w:bookmarkEnd w:id="25"/>
       <w:r>
         <w:t>Analysen</w:t>
       </w:r>
-      <w:bookmarkEnd w:id="24"/>
+      <w:bookmarkEnd w:id="26"/>
     </w:p>
     <w:p/>
     <w:p>
@@ -2879,7 +3247,7 @@
           <w:lang w:val="en-US"/>
         </w:rPr>
       </w:pPr>
-      <w:bookmarkStart w:id="25" w:name="_Toc44159920"/>
+      <w:bookmarkStart w:id="27" w:name="_Toc44163770"/>
       <w:r>
         <w:rPr>
           <w:lang w:val="en-US"/>
@@ -2912,7 +3280,7 @@
         </w:rPr>
         <w:t>1</w:t>
       </w:r>
-      <w:bookmarkEnd w:id="25"/>
+      <w:bookmarkEnd w:id="27"/>
     </w:p>
     <w:p>
       <w:r>
@@ -3050,7 +3418,7 @@
           <w:lang w:val="en-US"/>
         </w:rPr>
       </w:pPr>
-      <w:bookmarkStart w:id="26" w:name="_Toc44159921"/>
+      <w:bookmarkStart w:id="28" w:name="_Toc44163771"/>
       <w:r>
         <w:rPr>
           <w:lang w:val="en-US"/>
@@ -3077,7 +3445,7 @@
         </w:rPr>
         <w:t>2</w:t>
       </w:r>
-      <w:bookmarkEnd w:id="26"/>
+      <w:bookmarkEnd w:id="28"/>
     </w:p>
     <w:p>
       <w:r>
@@ -3241,7 +3609,7 @@
           <w:lang w:val="en-US"/>
         </w:rPr>
       </w:pPr>
-      <w:bookmarkStart w:id="27" w:name="_Toc44159922"/>
+      <w:bookmarkStart w:id="29" w:name="_Toc44163772"/>
       <w:r>
         <w:rPr>
           <w:lang w:val="en-US"/>
@@ -3278,7 +3646,7 @@
         </w:rPr>
         <w:t>pplication without arguments</w:t>
       </w:r>
-      <w:bookmarkEnd w:id="27"/>
+      <w:bookmarkEnd w:id="29"/>
     </w:p>
     <w:p>
       <w:r>
@@ -3332,6 +3700,7 @@
           <w:lang w:val="en-US"/>
         </w:rPr>
       </w:pPr>
+      <w:bookmarkStart w:id="30" w:name="_Toc44163773"/>
       <w:r>
         <w:rPr>
           <w:lang w:val="en-US"/>
@@ -3370,6 +3739,7 @@
         </w:rPr>
         <w:t>3</w:t>
       </w:r>
+      <w:bookmarkEnd w:id="30"/>
     </w:p>
     <w:p>
       <w:r>
@@ -3498,6 +3868,7 @@
           <w:lang w:val="en-US"/>
         </w:rPr>
       </w:pPr>
+      <w:bookmarkStart w:id="31" w:name="_Toc44163774"/>
       <w:r>
         <w:rPr>
           <w:lang w:val="en-US"/>
@@ -3524,6 +3895,7 @@
         </w:rPr>
         <w:t>3</w:t>
       </w:r>
+      <w:bookmarkEnd w:id="31"/>
     </w:p>
     <w:p>
       <w:r>
@@ -3677,6 +4049,7 @@
       <w:pPr>
         <w:pStyle w:val="berschrift1"/>
       </w:pPr>
+      <w:bookmarkStart w:id="32" w:name="_Toc44163775"/>
       <w:proofErr w:type="spellStart"/>
       <w:r>
         <w:t>Epic</w:t>
@@ -3702,6 +4075,7 @@
       <w:r>
         <w:t xml:space="preserve"> anpassen</w:t>
       </w:r>
+      <w:bookmarkEnd w:id="32"/>
     </w:p>
     <w:p>
       <w:pPr>
@@ -3710,6 +4084,7 @@
           <w:lang w:val="en-US"/>
         </w:rPr>
       </w:pPr>
+      <w:bookmarkStart w:id="33" w:name="_Toc44163776"/>
       <w:r>
         <w:rPr>
           <w:lang w:val="en-US"/>
@@ -3734,6 +4109,7 @@
         </w:rPr>
         <w:t>Documentation of Refactoring</w:t>
       </w:r>
+      <w:bookmarkEnd w:id="33"/>
     </w:p>
     <w:p>
       <w:r>
@@ -3817,6 +4193,7 @@
           <w:lang w:val="en-US"/>
         </w:rPr>
       </w:pPr>
+      <w:bookmarkStart w:id="34" w:name="_Toc44163777"/>
       <w:r>
         <w:rPr>
           <w:lang w:val="en-US"/>
@@ -3853,6 +4230,7 @@
         </w:rPr>
         <w:t xml:space="preserve"> User</w:t>
       </w:r>
+      <w:bookmarkEnd w:id="34"/>
       <w:r>
         <w:rPr>
           <w:lang w:val="en-US"/>

</xml_diff>